<commit_message>
added F1 as accelerator to help menu
</commit_message>
<xml_diff>
--- a/Súgó.docx
+++ b/Súgó.docx
@@ -18,10 +18,2102 @@
         <w:t>Felhasználói kézikönyv</w:t>
       </w:r>
     </w:p>
+    <w:p>
+      <w:pPr>
+        <w:rPr>
+          <w:color w:val="5A5A5A" w:themeColor="text1" w:themeTint="A5"/>
+          <w:spacing w:val="10"/>
+        </w:rPr>
+      </w:pPr>
+      <w:r>
+        <w:br w:type="page"/>
+      </w:r>
+    </w:p>
+    <w:sdt>
+      <w:sdtPr>
+        <w:id w:val="699671520"/>
+        <w:docPartObj>
+          <w:docPartGallery w:val="Table of Contents"/>
+          <w:docPartUnique/>
+        </w:docPartObj>
+      </w:sdtPr>
+      <w:sdtEndPr>
+        <w:rPr>
+          <w:rFonts w:asciiTheme="minorHAnsi" w:eastAsiaTheme="minorEastAsia" w:hAnsiTheme="minorHAnsi" w:cstheme="minorBidi"/>
+          <w:smallCaps w:val="0"/>
+          <w:color w:val="auto"/>
+          <w:sz w:val="22"/>
+          <w:szCs w:val="22"/>
+        </w:rPr>
+      </w:sdtEndPr>
+      <w:sdtContent>
+        <w:p>
+          <w:pPr>
+            <w:pStyle w:val="Tartalomjegyzkcmsora"/>
+            <w:numPr>
+              <w:ilvl w:val="0"/>
+              <w:numId w:val="0"/>
+            </w:numPr>
+            <w:ind w:left="432" w:hanging="432"/>
+          </w:pPr>
+          <w:r>
+            <w:t>Tartalom</w:t>
+          </w:r>
+        </w:p>
+        <w:p>
+          <w:pPr>
+            <w:pStyle w:val="TJ1"/>
+            <w:tabs>
+              <w:tab w:val="left" w:pos="440"/>
+              <w:tab w:val="right" w:leader="dot" w:pos="9062"/>
+            </w:tabs>
+            <w:rPr>
+              <w:noProof/>
+              <w:lang w:eastAsia="hu-HU"/>
+            </w:rPr>
+          </w:pPr>
+          <w:r>
+            <w:fldChar w:fldCharType="begin"/>
+          </w:r>
+          <w:r>
+            <w:instrText xml:space="preserve"> TOC \o "1-3" \h \z \u </w:instrText>
+          </w:r>
+          <w:r>
+            <w:fldChar w:fldCharType="separate"/>
+          </w:r>
+          <w:hyperlink w:anchor="_Toc477637246" w:history="1">
+            <w:r>
+              <w:rPr>
+                <w:rStyle w:val="Hiperhivatkozs"/>
+                <w:noProof/>
+              </w:rPr>
+              <w:t>1</w:t>
+            </w:r>
+            <w:r>
+              <w:rPr>
+                <w:noProof/>
+                <w:lang w:eastAsia="hu-HU"/>
+              </w:rPr>
+              <w:tab/>
+            </w:r>
+            <w:r>
+              <w:rPr>
+                <w:rStyle w:val="Hiperhivatkozs"/>
+                <w:noProof/>
+              </w:rPr>
+              <w:t>Főképernyő</w:t>
+            </w:r>
+            <w:r>
+              <w:rPr>
+                <w:noProof/>
+                <w:webHidden/>
+              </w:rPr>
+              <w:tab/>
+            </w:r>
+            <w:r>
+              <w:rPr>
+                <w:noProof/>
+                <w:webHidden/>
+              </w:rPr>
+              <w:fldChar w:fldCharType="begin"/>
+            </w:r>
+            <w:r>
+              <w:rPr>
+                <w:noProof/>
+                <w:webHidden/>
+              </w:rPr>
+              <w:instrText xml:space="preserve"> PAGEREF _Toc477637246 \h </w:instrText>
+            </w:r>
+            <w:r>
+              <w:rPr>
+                <w:noProof/>
+                <w:webHidden/>
+              </w:rPr>
+            </w:r>
+            <w:r>
+              <w:rPr>
+                <w:noProof/>
+                <w:webHidden/>
+              </w:rPr>
+              <w:fldChar w:fldCharType="separate"/>
+            </w:r>
+            <w:r>
+              <w:rPr>
+                <w:noProof/>
+                <w:webHidden/>
+              </w:rPr>
+              <w:t>3</w:t>
+            </w:r>
+            <w:r>
+              <w:rPr>
+                <w:noProof/>
+                <w:webHidden/>
+              </w:rPr>
+              <w:fldChar w:fldCharType="end"/>
+            </w:r>
+          </w:hyperlink>
+        </w:p>
+        <w:p>
+          <w:pPr>
+            <w:pStyle w:val="TJ2"/>
+            <w:tabs>
+              <w:tab w:val="left" w:pos="880"/>
+              <w:tab w:val="right" w:leader="dot" w:pos="9062"/>
+            </w:tabs>
+            <w:rPr>
+              <w:noProof/>
+              <w:lang w:eastAsia="hu-HU"/>
+            </w:rPr>
+          </w:pPr>
+          <w:hyperlink w:anchor="_Toc477637247" w:history="1">
+            <w:r>
+              <w:rPr>
+                <w:rStyle w:val="Hiperhivatkozs"/>
+                <w:noProof/>
+              </w:rPr>
+              <w:t>1.1</w:t>
+            </w:r>
+            <w:r>
+              <w:rPr>
+                <w:noProof/>
+                <w:lang w:eastAsia="hu-HU"/>
+              </w:rPr>
+              <w:tab/>
+            </w:r>
+            <w:r>
+              <w:rPr>
+                <w:rStyle w:val="Hiperhivatkozs"/>
+                <w:noProof/>
+              </w:rPr>
+              <w:t>Menü</w:t>
+            </w:r>
+            <w:r>
+              <w:rPr>
+                <w:noProof/>
+                <w:webHidden/>
+              </w:rPr>
+              <w:tab/>
+            </w:r>
+            <w:r>
+              <w:rPr>
+                <w:noProof/>
+                <w:webHidden/>
+              </w:rPr>
+              <w:fldChar w:fldCharType="begin"/>
+            </w:r>
+            <w:r>
+              <w:rPr>
+                <w:noProof/>
+                <w:webHidden/>
+              </w:rPr>
+              <w:instrText xml:space="preserve"> PAGEREF _Toc477637247 \h </w:instrText>
+            </w:r>
+            <w:r>
+              <w:rPr>
+                <w:noProof/>
+                <w:webHidden/>
+              </w:rPr>
+            </w:r>
+            <w:r>
+              <w:rPr>
+                <w:noProof/>
+                <w:webHidden/>
+              </w:rPr>
+              <w:fldChar w:fldCharType="separate"/>
+            </w:r>
+            <w:r>
+              <w:rPr>
+                <w:noProof/>
+                <w:webHidden/>
+              </w:rPr>
+              <w:t>5</w:t>
+            </w:r>
+            <w:r>
+              <w:rPr>
+                <w:noProof/>
+                <w:webHidden/>
+              </w:rPr>
+              <w:fldChar w:fldCharType="end"/>
+            </w:r>
+          </w:hyperlink>
+        </w:p>
+        <w:p>
+          <w:pPr>
+            <w:pStyle w:val="TJ1"/>
+            <w:tabs>
+              <w:tab w:val="left" w:pos="440"/>
+              <w:tab w:val="right" w:leader="dot" w:pos="9062"/>
+            </w:tabs>
+            <w:rPr>
+              <w:noProof/>
+              <w:lang w:eastAsia="hu-HU"/>
+            </w:rPr>
+          </w:pPr>
+          <w:hyperlink w:anchor="_Toc477637248" w:history="1">
+            <w:r>
+              <w:rPr>
+                <w:rStyle w:val="Hiperhivatkozs"/>
+                <w:noProof/>
+              </w:rPr>
+              <w:t>2</w:t>
+            </w:r>
+            <w:r>
+              <w:rPr>
+                <w:noProof/>
+                <w:lang w:eastAsia="hu-HU"/>
+              </w:rPr>
+              <w:tab/>
+            </w:r>
+            <w:r>
+              <w:rPr>
+                <w:rStyle w:val="Hiperhivatkozs"/>
+                <w:noProof/>
+              </w:rPr>
+              <w:t>Versenyzők</w:t>
+            </w:r>
+            <w:r>
+              <w:rPr>
+                <w:noProof/>
+                <w:webHidden/>
+              </w:rPr>
+              <w:tab/>
+            </w:r>
+            <w:r>
+              <w:rPr>
+                <w:noProof/>
+                <w:webHidden/>
+              </w:rPr>
+              <w:fldChar w:fldCharType="begin"/>
+            </w:r>
+            <w:r>
+              <w:rPr>
+                <w:noProof/>
+                <w:webHidden/>
+              </w:rPr>
+              <w:instrText xml:space="preserve"> PAGEREF _Toc477637248 \h </w:instrText>
+            </w:r>
+            <w:r>
+              <w:rPr>
+                <w:noProof/>
+                <w:webHidden/>
+              </w:rPr>
+            </w:r>
+            <w:r>
+              <w:rPr>
+                <w:noProof/>
+                <w:webHidden/>
+              </w:rPr>
+              <w:fldChar w:fldCharType="separate"/>
+            </w:r>
+            <w:r>
+              <w:rPr>
+                <w:noProof/>
+                <w:webHidden/>
+              </w:rPr>
+              <w:t>6</w:t>
+            </w:r>
+            <w:r>
+              <w:rPr>
+                <w:noProof/>
+                <w:webHidden/>
+              </w:rPr>
+              <w:fldChar w:fldCharType="end"/>
+            </w:r>
+          </w:hyperlink>
+        </w:p>
+        <w:p>
+          <w:pPr>
+            <w:pStyle w:val="TJ2"/>
+            <w:tabs>
+              <w:tab w:val="left" w:pos="880"/>
+              <w:tab w:val="right" w:leader="dot" w:pos="9062"/>
+            </w:tabs>
+            <w:rPr>
+              <w:noProof/>
+              <w:lang w:eastAsia="hu-HU"/>
+            </w:rPr>
+          </w:pPr>
+          <w:hyperlink w:anchor="_Toc477637249" w:history="1">
+            <w:r>
+              <w:rPr>
+                <w:rStyle w:val="Hiperhivatkozs"/>
+                <w:noProof/>
+              </w:rPr>
+              <w:t>2.1</w:t>
+            </w:r>
+            <w:r>
+              <w:rPr>
+                <w:noProof/>
+                <w:lang w:eastAsia="hu-HU"/>
+              </w:rPr>
+              <w:tab/>
+            </w:r>
+            <w:r>
+              <w:rPr>
+                <w:rStyle w:val="Hiperhivatkozs"/>
+                <w:noProof/>
+              </w:rPr>
+              <w:t>Versenyző hozzáadása</w:t>
+            </w:r>
+            <w:r>
+              <w:rPr>
+                <w:noProof/>
+                <w:webHidden/>
+              </w:rPr>
+              <w:tab/>
+            </w:r>
+            <w:r>
+              <w:rPr>
+                <w:noProof/>
+                <w:webHidden/>
+              </w:rPr>
+              <w:fldChar w:fldCharType="begin"/>
+            </w:r>
+            <w:r>
+              <w:rPr>
+                <w:noProof/>
+                <w:webHidden/>
+              </w:rPr>
+              <w:instrText xml:space="preserve"> PAGEREF _Toc477637249 \h </w:instrText>
+            </w:r>
+            <w:r>
+              <w:rPr>
+                <w:noProof/>
+                <w:webHidden/>
+              </w:rPr>
+            </w:r>
+            <w:r>
+              <w:rPr>
+                <w:noProof/>
+                <w:webHidden/>
+              </w:rPr>
+              <w:fldChar w:fldCharType="separate"/>
+            </w:r>
+            <w:r>
+              <w:rPr>
+                <w:noProof/>
+                <w:webHidden/>
+              </w:rPr>
+              <w:t>6</w:t>
+            </w:r>
+            <w:r>
+              <w:rPr>
+                <w:noProof/>
+                <w:webHidden/>
+              </w:rPr>
+              <w:fldChar w:fldCharType="end"/>
+            </w:r>
+          </w:hyperlink>
+        </w:p>
+        <w:p>
+          <w:pPr>
+            <w:pStyle w:val="TJ2"/>
+            <w:tabs>
+              <w:tab w:val="left" w:pos="880"/>
+              <w:tab w:val="right" w:leader="dot" w:pos="9062"/>
+            </w:tabs>
+            <w:rPr>
+              <w:noProof/>
+              <w:lang w:eastAsia="hu-HU"/>
+            </w:rPr>
+          </w:pPr>
+          <w:hyperlink w:anchor="_Toc477637250" w:history="1">
+            <w:r>
+              <w:rPr>
+                <w:rStyle w:val="Hiperhivatkozs"/>
+                <w:noProof/>
+              </w:rPr>
+              <w:t>2.2</w:t>
+            </w:r>
+            <w:r>
+              <w:rPr>
+                <w:noProof/>
+                <w:lang w:eastAsia="hu-HU"/>
+              </w:rPr>
+              <w:tab/>
+            </w:r>
+            <w:r>
+              <w:rPr>
+                <w:rStyle w:val="Hiperhivatkozs"/>
+                <w:noProof/>
+              </w:rPr>
+              <w:t>Versenyző lista</w:t>
+            </w:r>
+            <w:r>
+              <w:rPr>
+                <w:noProof/>
+                <w:webHidden/>
+              </w:rPr>
+              <w:tab/>
+            </w:r>
+            <w:r>
+              <w:rPr>
+                <w:noProof/>
+                <w:webHidden/>
+              </w:rPr>
+              <w:fldChar w:fldCharType="begin"/>
+            </w:r>
+            <w:r>
+              <w:rPr>
+                <w:noProof/>
+                <w:webHidden/>
+              </w:rPr>
+              <w:instrText xml:space="preserve"> PAGEREF _Toc477637250 \h </w:instrText>
+            </w:r>
+            <w:r>
+              <w:rPr>
+                <w:noProof/>
+                <w:webHidden/>
+              </w:rPr>
+            </w:r>
+            <w:r>
+              <w:rPr>
+                <w:noProof/>
+                <w:webHidden/>
+              </w:rPr>
+              <w:fldChar w:fldCharType="separate"/>
+            </w:r>
+            <w:r>
+              <w:rPr>
+                <w:noProof/>
+                <w:webHidden/>
+              </w:rPr>
+              <w:t>6</w:t>
+            </w:r>
+            <w:r>
+              <w:rPr>
+                <w:noProof/>
+                <w:webHidden/>
+              </w:rPr>
+              <w:fldChar w:fldCharType="end"/>
+            </w:r>
+          </w:hyperlink>
+        </w:p>
+        <w:p>
+          <w:pPr>
+            <w:pStyle w:val="TJ2"/>
+            <w:tabs>
+              <w:tab w:val="left" w:pos="880"/>
+              <w:tab w:val="right" w:leader="dot" w:pos="9062"/>
+            </w:tabs>
+            <w:rPr>
+              <w:noProof/>
+              <w:lang w:eastAsia="hu-HU"/>
+            </w:rPr>
+          </w:pPr>
+          <w:hyperlink w:anchor="_Toc477637251" w:history="1">
+            <w:r>
+              <w:rPr>
+                <w:rStyle w:val="Hiperhivatkozs"/>
+                <w:noProof/>
+              </w:rPr>
+              <w:t>2.3</w:t>
+            </w:r>
+            <w:r>
+              <w:rPr>
+                <w:noProof/>
+                <w:lang w:eastAsia="hu-HU"/>
+              </w:rPr>
+              <w:tab/>
+            </w:r>
+            <w:r>
+              <w:rPr>
+                <w:rStyle w:val="Hiperhivatkozs"/>
+                <w:noProof/>
+              </w:rPr>
+              <w:t>Versenyző szerkesztése</w:t>
+            </w:r>
+            <w:r>
+              <w:rPr>
+                <w:noProof/>
+                <w:webHidden/>
+              </w:rPr>
+              <w:tab/>
+            </w:r>
+            <w:r>
+              <w:rPr>
+                <w:noProof/>
+                <w:webHidden/>
+              </w:rPr>
+              <w:fldChar w:fldCharType="begin"/>
+            </w:r>
+            <w:r>
+              <w:rPr>
+                <w:noProof/>
+                <w:webHidden/>
+              </w:rPr>
+              <w:instrText xml:space="preserve"> PAGEREF _Toc477637251 \h </w:instrText>
+            </w:r>
+            <w:r>
+              <w:rPr>
+                <w:noProof/>
+                <w:webHidden/>
+              </w:rPr>
+            </w:r>
+            <w:r>
+              <w:rPr>
+                <w:noProof/>
+                <w:webHidden/>
+              </w:rPr>
+              <w:fldChar w:fldCharType="separate"/>
+            </w:r>
+            <w:r>
+              <w:rPr>
+                <w:noProof/>
+                <w:webHidden/>
+              </w:rPr>
+              <w:t>7</w:t>
+            </w:r>
+            <w:r>
+              <w:rPr>
+                <w:noProof/>
+                <w:webHidden/>
+              </w:rPr>
+              <w:fldChar w:fldCharType="end"/>
+            </w:r>
+          </w:hyperlink>
+        </w:p>
+        <w:p>
+          <w:pPr>
+            <w:pStyle w:val="TJ1"/>
+            <w:tabs>
+              <w:tab w:val="left" w:pos="440"/>
+              <w:tab w:val="right" w:leader="dot" w:pos="9062"/>
+            </w:tabs>
+            <w:rPr>
+              <w:noProof/>
+              <w:lang w:eastAsia="hu-HU"/>
+            </w:rPr>
+          </w:pPr>
+          <w:hyperlink w:anchor="_Toc477637252" w:history="1">
+            <w:r>
+              <w:rPr>
+                <w:rStyle w:val="Hiperhivatkozs"/>
+                <w:noProof/>
+              </w:rPr>
+              <w:t>3</w:t>
+            </w:r>
+            <w:r>
+              <w:rPr>
+                <w:noProof/>
+                <w:lang w:eastAsia="hu-HU"/>
+              </w:rPr>
+              <w:tab/>
+            </w:r>
+            <w:r>
+              <w:rPr>
+                <w:rStyle w:val="Hiperhivatkozs"/>
+                <w:noProof/>
+              </w:rPr>
+              <w:t>Iskolák</w:t>
+            </w:r>
+            <w:r>
+              <w:rPr>
+                <w:noProof/>
+                <w:webHidden/>
+              </w:rPr>
+              <w:tab/>
+            </w:r>
+            <w:r>
+              <w:rPr>
+                <w:noProof/>
+                <w:webHidden/>
+              </w:rPr>
+              <w:fldChar w:fldCharType="begin"/>
+            </w:r>
+            <w:r>
+              <w:rPr>
+                <w:noProof/>
+                <w:webHidden/>
+              </w:rPr>
+              <w:instrText xml:space="preserve"> PAGEREF _Toc477637252 \h </w:instrText>
+            </w:r>
+            <w:r>
+              <w:rPr>
+                <w:noProof/>
+                <w:webHidden/>
+              </w:rPr>
+            </w:r>
+            <w:r>
+              <w:rPr>
+                <w:noProof/>
+                <w:webHidden/>
+              </w:rPr>
+              <w:fldChar w:fldCharType="separate"/>
+            </w:r>
+            <w:r>
+              <w:rPr>
+                <w:noProof/>
+                <w:webHidden/>
+              </w:rPr>
+              <w:t>8</w:t>
+            </w:r>
+            <w:r>
+              <w:rPr>
+                <w:noProof/>
+                <w:webHidden/>
+              </w:rPr>
+              <w:fldChar w:fldCharType="end"/>
+            </w:r>
+          </w:hyperlink>
+        </w:p>
+        <w:p>
+          <w:pPr>
+            <w:pStyle w:val="TJ2"/>
+            <w:tabs>
+              <w:tab w:val="left" w:pos="880"/>
+              <w:tab w:val="right" w:leader="dot" w:pos="9062"/>
+            </w:tabs>
+            <w:rPr>
+              <w:noProof/>
+              <w:lang w:eastAsia="hu-HU"/>
+            </w:rPr>
+          </w:pPr>
+          <w:hyperlink w:anchor="_Toc477637253" w:history="1">
+            <w:r>
+              <w:rPr>
+                <w:rStyle w:val="Hiperhivatkozs"/>
+                <w:noProof/>
+              </w:rPr>
+              <w:t>3.1</w:t>
+            </w:r>
+            <w:r>
+              <w:rPr>
+                <w:noProof/>
+                <w:lang w:eastAsia="hu-HU"/>
+              </w:rPr>
+              <w:tab/>
+            </w:r>
+            <w:r>
+              <w:rPr>
+                <w:rStyle w:val="Hiperhivatkozs"/>
+                <w:noProof/>
+              </w:rPr>
+              <w:t>Iskola lista</w:t>
+            </w:r>
+            <w:r>
+              <w:rPr>
+                <w:noProof/>
+                <w:webHidden/>
+              </w:rPr>
+              <w:tab/>
+            </w:r>
+            <w:r>
+              <w:rPr>
+                <w:noProof/>
+                <w:webHidden/>
+              </w:rPr>
+              <w:fldChar w:fldCharType="begin"/>
+            </w:r>
+            <w:r>
+              <w:rPr>
+                <w:noProof/>
+                <w:webHidden/>
+              </w:rPr>
+              <w:instrText xml:space="preserve"> PAGEREF _Toc477637253 \h </w:instrText>
+            </w:r>
+            <w:r>
+              <w:rPr>
+                <w:noProof/>
+                <w:webHidden/>
+              </w:rPr>
+            </w:r>
+            <w:r>
+              <w:rPr>
+                <w:noProof/>
+                <w:webHidden/>
+              </w:rPr>
+              <w:fldChar w:fldCharType="separate"/>
+            </w:r>
+            <w:r>
+              <w:rPr>
+                <w:noProof/>
+                <w:webHidden/>
+              </w:rPr>
+              <w:t>8</w:t>
+            </w:r>
+            <w:r>
+              <w:rPr>
+                <w:noProof/>
+                <w:webHidden/>
+              </w:rPr>
+              <w:fldChar w:fldCharType="end"/>
+            </w:r>
+          </w:hyperlink>
+        </w:p>
+        <w:p>
+          <w:pPr>
+            <w:pStyle w:val="TJ2"/>
+            <w:tabs>
+              <w:tab w:val="left" w:pos="880"/>
+              <w:tab w:val="right" w:leader="dot" w:pos="9062"/>
+            </w:tabs>
+            <w:rPr>
+              <w:noProof/>
+              <w:lang w:eastAsia="hu-HU"/>
+            </w:rPr>
+          </w:pPr>
+          <w:hyperlink w:anchor="_Toc477637254" w:history="1">
+            <w:r>
+              <w:rPr>
+                <w:rStyle w:val="Hiperhivatkozs"/>
+                <w:noProof/>
+              </w:rPr>
+              <w:t>3.2</w:t>
+            </w:r>
+            <w:r>
+              <w:rPr>
+                <w:noProof/>
+                <w:lang w:eastAsia="hu-HU"/>
+              </w:rPr>
+              <w:tab/>
+            </w:r>
+            <w:r>
+              <w:rPr>
+                <w:rStyle w:val="Hiperhivatkozs"/>
+                <w:noProof/>
+              </w:rPr>
+              <w:t>Új iskola hozzáadása</w:t>
+            </w:r>
+            <w:r>
+              <w:rPr>
+                <w:noProof/>
+                <w:webHidden/>
+              </w:rPr>
+              <w:tab/>
+            </w:r>
+            <w:r>
+              <w:rPr>
+                <w:noProof/>
+                <w:webHidden/>
+              </w:rPr>
+              <w:fldChar w:fldCharType="begin"/>
+            </w:r>
+            <w:r>
+              <w:rPr>
+                <w:noProof/>
+                <w:webHidden/>
+              </w:rPr>
+              <w:instrText xml:space="preserve"> PAGEREF _Toc477637254 \h </w:instrText>
+            </w:r>
+            <w:r>
+              <w:rPr>
+                <w:noProof/>
+                <w:webHidden/>
+              </w:rPr>
+            </w:r>
+            <w:r>
+              <w:rPr>
+                <w:noProof/>
+                <w:webHidden/>
+              </w:rPr>
+              <w:fldChar w:fldCharType="separate"/>
+            </w:r>
+            <w:r>
+              <w:rPr>
+                <w:noProof/>
+                <w:webHidden/>
+              </w:rPr>
+              <w:t>8</w:t>
+            </w:r>
+            <w:r>
+              <w:rPr>
+                <w:noProof/>
+                <w:webHidden/>
+              </w:rPr>
+              <w:fldChar w:fldCharType="end"/>
+            </w:r>
+          </w:hyperlink>
+        </w:p>
+        <w:p>
+          <w:pPr>
+            <w:pStyle w:val="TJ1"/>
+            <w:tabs>
+              <w:tab w:val="left" w:pos="440"/>
+              <w:tab w:val="right" w:leader="dot" w:pos="9062"/>
+            </w:tabs>
+            <w:rPr>
+              <w:noProof/>
+              <w:lang w:eastAsia="hu-HU"/>
+            </w:rPr>
+          </w:pPr>
+          <w:hyperlink w:anchor="_Toc477637255" w:history="1">
+            <w:r>
+              <w:rPr>
+                <w:rStyle w:val="Hiperhivatkozs"/>
+                <w:noProof/>
+              </w:rPr>
+              <w:t>4</w:t>
+            </w:r>
+            <w:r>
+              <w:rPr>
+                <w:noProof/>
+                <w:lang w:eastAsia="hu-HU"/>
+              </w:rPr>
+              <w:tab/>
+            </w:r>
+            <w:r>
+              <w:rPr>
+                <w:rStyle w:val="Hiperhivatkozs"/>
+                <w:noProof/>
+              </w:rPr>
+              <w:t>Beérkeztetés</w:t>
+            </w:r>
+            <w:r>
+              <w:rPr>
+                <w:noProof/>
+                <w:webHidden/>
+              </w:rPr>
+              <w:tab/>
+            </w:r>
+            <w:r>
+              <w:rPr>
+                <w:noProof/>
+                <w:webHidden/>
+              </w:rPr>
+              <w:fldChar w:fldCharType="begin"/>
+            </w:r>
+            <w:r>
+              <w:rPr>
+                <w:noProof/>
+                <w:webHidden/>
+              </w:rPr>
+              <w:instrText xml:space="preserve"> PAGEREF _Toc477637255 \h </w:instrText>
+            </w:r>
+            <w:r>
+              <w:rPr>
+                <w:noProof/>
+                <w:webHidden/>
+              </w:rPr>
+            </w:r>
+            <w:r>
+              <w:rPr>
+                <w:noProof/>
+                <w:webHidden/>
+              </w:rPr>
+              <w:fldChar w:fldCharType="separate"/>
+            </w:r>
+            <w:r>
+              <w:rPr>
+                <w:noProof/>
+                <w:webHidden/>
+              </w:rPr>
+              <w:t>9</w:t>
+            </w:r>
+            <w:r>
+              <w:rPr>
+                <w:noProof/>
+                <w:webHidden/>
+              </w:rPr>
+              <w:fldChar w:fldCharType="end"/>
+            </w:r>
+          </w:hyperlink>
+        </w:p>
+        <w:p>
+          <w:pPr>
+            <w:pStyle w:val="TJ1"/>
+            <w:tabs>
+              <w:tab w:val="left" w:pos="440"/>
+              <w:tab w:val="right" w:leader="dot" w:pos="9062"/>
+            </w:tabs>
+            <w:rPr>
+              <w:noProof/>
+              <w:lang w:eastAsia="hu-HU"/>
+            </w:rPr>
+          </w:pPr>
+          <w:hyperlink w:anchor="_Toc477637256" w:history="1">
+            <w:r>
+              <w:rPr>
+                <w:rStyle w:val="Hiperhivatkozs"/>
+                <w:noProof/>
+              </w:rPr>
+              <w:t>5</w:t>
+            </w:r>
+            <w:r>
+              <w:rPr>
+                <w:noProof/>
+                <w:lang w:eastAsia="hu-HU"/>
+              </w:rPr>
+              <w:tab/>
+            </w:r>
+            <w:r>
+              <w:rPr>
+                <w:rStyle w:val="Hiperhivatkozs"/>
+                <w:noProof/>
+              </w:rPr>
+              <w:t>Beállítások</w:t>
+            </w:r>
+            <w:r>
+              <w:rPr>
+                <w:noProof/>
+                <w:webHidden/>
+              </w:rPr>
+              <w:tab/>
+            </w:r>
+            <w:r>
+              <w:rPr>
+                <w:noProof/>
+                <w:webHidden/>
+              </w:rPr>
+              <w:fldChar w:fldCharType="begin"/>
+            </w:r>
+            <w:r>
+              <w:rPr>
+                <w:noProof/>
+                <w:webHidden/>
+              </w:rPr>
+              <w:instrText xml:space="preserve"> PAGEREF _Toc477637256 \h </w:instrText>
+            </w:r>
+            <w:r>
+              <w:rPr>
+                <w:noProof/>
+                <w:webHidden/>
+              </w:rPr>
+            </w:r>
+            <w:r>
+              <w:rPr>
+                <w:noProof/>
+                <w:webHidden/>
+              </w:rPr>
+              <w:fldChar w:fldCharType="separate"/>
+            </w:r>
+            <w:r>
+              <w:rPr>
+                <w:noProof/>
+                <w:webHidden/>
+              </w:rPr>
+              <w:t>9</w:t>
+            </w:r>
+            <w:r>
+              <w:rPr>
+                <w:noProof/>
+                <w:webHidden/>
+              </w:rPr>
+              <w:fldChar w:fldCharType="end"/>
+            </w:r>
+          </w:hyperlink>
+        </w:p>
+        <w:p>
+          <w:pPr>
+            <w:pStyle w:val="TJ2"/>
+            <w:tabs>
+              <w:tab w:val="left" w:pos="880"/>
+              <w:tab w:val="right" w:leader="dot" w:pos="9062"/>
+            </w:tabs>
+            <w:rPr>
+              <w:noProof/>
+              <w:lang w:eastAsia="hu-HU"/>
+            </w:rPr>
+          </w:pPr>
+          <w:hyperlink w:anchor="_Toc477637257" w:history="1">
+            <w:r>
+              <w:rPr>
+                <w:rStyle w:val="Hiperhivatkozs"/>
+                <w:noProof/>
+              </w:rPr>
+              <w:t>5.1</w:t>
+            </w:r>
+            <w:r>
+              <w:rPr>
+                <w:noProof/>
+                <w:lang w:eastAsia="hu-HU"/>
+              </w:rPr>
+              <w:tab/>
+            </w:r>
+            <w:r>
+              <w:rPr>
+                <w:rStyle w:val="Hiperhivatkozs"/>
+                <w:noProof/>
+              </w:rPr>
+              <w:t>Általános</w:t>
+            </w:r>
+            <w:r>
+              <w:rPr>
+                <w:noProof/>
+                <w:webHidden/>
+              </w:rPr>
+              <w:tab/>
+            </w:r>
+            <w:r>
+              <w:rPr>
+                <w:noProof/>
+                <w:webHidden/>
+              </w:rPr>
+              <w:fldChar w:fldCharType="begin"/>
+            </w:r>
+            <w:r>
+              <w:rPr>
+                <w:noProof/>
+                <w:webHidden/>
+              </w:rPr>
+              <w:instrText xml:space="preserve"> PAGEREF _Toc477637257 \h </w:instrText>
+            </w:r>
+            <w:r>
+              <w:rPr>
+                <w:noProof/>
+                <w:webHidden/>
+              </w:rPr>
+            </w:r>
+            <w:r>
+              <w:rPr>
+                <w:noProof/>
+                <w:webHidden/>
+              </w:rPr>
+              <w:fldChar w:fldCharType="separate"/>
+            </w:r>
+            <w:r>
+              <w:rPr>
+                <w:noProof/>
+                <w:webHidden/>
+              </w:rPr>
+              <w:t>10</w:t>
+            </w:r>
+            <w:r>
+              <w:rPr>
+                <w:noProof/>
+                <w:webHidden/>
+              </w:rPr>
+              <w:fldChar w:fldCharType="end"/>
+            </w:r>
+          </w:hyperlink>
+        </w:p>
+        <w:p>
+          <w:pPr>
+            <w:pStyle w:val="TJ2"/>
+            <w:tabs>
+              <w:tab w:val="left" w:pos="880"/>
+              <w:tab w:val="right" w:leader="dot" w:pos="9062"/>
+            </w:tabs>
+            <w:rPr>
+              <w:noProof/>
+              <w:lang w:eastAsia="hu-HU"/>
+            </w:rPr>
+          </w:pPr>
+          <w:hyperlink w:anchor="_Toc477637258" w:history="1">
+            <w:r>
+              <w:rPr>
+                <w:rStyle w:val="Hiperhivatkozs"/>
+                <w:noProof/>
+              </w:rPr>
+              <w:t>5.2</w:t>
+            </w:r>
+            <w:r>
+              <w:rPr>
+                <w:noProof/>
+                <w:lang w:eastAsia="hu-HU"/>
+              </w:rPr>
+              <w:tab/>
+            </w:r>
+            <w:r>
+              <w:rPr>
+                <w:rStyle w:val="Hiperhivatkozs"/>
+                <w:noProof/>
+              </w:rPr>
+              <w:t>Korosztályok</w:t>
+            </w:r>
+            <w:r>
+              <w:rPr>
+                <w:noProof/>
+                <w:webHidden/>
+              </w:rPr>
+              <w:tab/>
+            </w:r>
+            <w:r>
+              <w:rPr>
+                <w:noProof/>
+                <w:webHidden/>
+              </w:rPr>
+              <w:fldChar w:fldCharType="begin"/>
+            </w:r>
+            <w:r>
+              <w:rPr>
+                <w:noProof/>
+                <w:webHidden/>
+              </w:rPr>
+              <w:instrText xml:space="preserve"> PAGEREF _Toc477637258 \h </w:instrText>
+            </w:r>
+            <w:r>
+              <w:rPr>
+                <w:noProof/>
+                <w:webHidden/>
+              </w:rPr>
+            </w:r>
+            <w:r>
+              <w:rPr>
+                <w:noProof/>
+                <w:webHidden/>
+              </w:rPr>
+              <w:fldChar w:fldCharType="separate"/>
+            </w:r>
+            <w:r>
+              <w:rPr>
+                <w:noProof/>
+                <w:webHidden/>
+              </w:rPr>
+              <w:t>10</w:t>
+            </w:r>
+            <w:r>
+              <w:rPr>
+                <w:noProof/>
+                <w:webHidden/>
+              </w:rPr>
+              <w:fldChar w:fldCharType="end"/>
+            </w:r>
+          </w:hyperlink>
+        </w:p>
+        <w:p>
+          <w:pPr>
+            <w:pStyle w:val="TJ3"/>
+            <w:tabs>
+              <w:tab w:val="left" w:pos="1320"/>
+              <w:tab w:val="right" w:leader="dot" w:pos="9062"/>
+            </w:tabs>
+            <w:rPr>
+              <w:noProof/>
+              <w:lang w:eastAsia="hu-HU"/>
+            </w:rPr>
+          </w:pPr>
+          <w:hyperlink w:anchor="_Toc477637259" w:history="1">
+            <w:r>
+              <w:rPr>
+                <w:rStyle w:val="Hiperhivatkozs"/>
+                <w:noProof/>
+              </w:rPr>
+              <w:t>5.2.1</w:t>
+            </w:r>
+            <w:r>
+              <w:rPr>
+                <w:noProof/>
+                <w:lang w:eastAsia="hu-HU"/>
+              </w:rPr>
+              <w:tab/>
+            </w:r>
+            <w:r>
+              <w:rPr>
+                <w:rStyle w:val="Hiperhivatkozs"/>
+                <w:noProof/>
+              </w:rPr>
+              <w:t>Új korosztály</w:t>
+            </w:r>
+            <w:r>
+              <w:rPr>
+                <w:noProof/>
+                <w:webHidden/>
+              </w:rPr>
+              <w:tab/>
+            </w:r>
+            <w:r>
+              <w:rPr>
+                <w:noProof/>
+                <w:webHidden/>
+              </w:rPr>
+              <w:fldChar w:fldCharType="begin"/>
+            </w:r>
+            <w:r>
+              <w:rPr>
+                <w:noProof/>
+                <w:webHidden/>
+              </w:rPr>
+              <w:instrText xml:space="preserve"> PAGEREF _Toc477637259 \h </w:instrText>
+            </w:r>
+            <w:r>
+              <w:rPr>
+                <w:noProof/>
+                <w:webHidden/>
+              </w:rPr>
+            </w:r>
+            <w:r>
+              <w:rPr>
+                <w:noProof/>
+                <w:webHidden/>
+              </w:rPr>
+              <w:fldChar w:fldCharType="separate"/>
+            </w:r>
+            <w:r>
+              <w:rPr>
+                <w:noProof/>
+                <w:webHidden/>
+              </w:rPr>
+              <w:t>11</w:t>
+            </w:r>
+            <w:r>
+              <w:rPr>
+                <w:noProof/>
+                <w:webHidden/>
+              </w:rPr>
+              <w:fldChar w:fldCharType="end"/>
+            </w:r>
+          </w:hyperlink>
+        </w:p>
+        <w:p>
+          <w:pPr>
+            <w:pStyle w:val="TJ2"/>
+            <w:tabs>
+              <w:tab w:val="left" w:pos="880"/>
+              <w:tab w:val="right" w:leader="dot" w:pos="9062"/>
+            </w:tabs>
+            <w:rPr>
+              <w:noProof/>
+              <w:lang w:eastAsia="hu-HU"/>
+            </w:rPr>
+          </w:pPr>
+          <w:hyperlink w:anchor="_Toc477637260" w:history="1">
+            <w:r>
+              <w:rPr>
+                <w:rStyle w:val="Hiperhivatkozs"/>
+                <w:noProof/>
+              </w:rPr>
+              <w:t>5.3</w:t>
+            </w:r>
+            <w:r>
+              <w:rPr>
+                <w:noProof/>
+                <w:lang w:eastAsia="hu-HU"/>
+              </w:rPr>
+              <w:tab/>
+            </w:r>
+            <w:r>
+              <w:rPr>
+                <w:rStyle w:val="Hiperhivatkozs"/>
+                <w:noProof/>
+              </w:rPr>
+              <w:t>Nyomtatási fejléc</w:t>
+            </w:r>
+            <w:r>
+              <w:rPr>
+                <w:noProof/>
+                <w:webHidden/>
+              </w:rPr>
+              <w:tab/>
+            </w:r>
+            <w:r>
+              <w:rPr>
+                <w:noProof/>
+                <w:webHidden/>
+              </w:rPr>
+              <w:fldChar w:fldCharType="begin"/>
+            </w:r>
+            <w:r>
+              <w:rPr>
+                <w:noProof/>
+                <w:webHidden/>
+              </w:rPr>
+              <w:instrText xml:space="preserve"> PAGEREF _Toc477637260 \h </w:instrText>
+            </w:r>
+            <w:r>
+              <w:rPr>
+                <w:noProof/>
+                <w:webHidden/>
+              </w:rPr>
+            </w:r>
+            <w:r>
+              <w:rPr>
+                <w:noProof/>
+                <w:webHidden/>
+              </w:rPr>
+              <w:fldChar w:fldCharType="separate"/>
+            </w:r>
+            <w:r>
+              <w:rPr>
+                <w:noProof/>
+                <w:webHidden/>
+              </w:rPr>
+              <w:t>11</w:t>
+            </w:r>
+            <w:r>
+              <w:rPr>
+                <w:noProof/>
+                <w:webHidden/>
+              </w:rPr>
+              <w:fldChar w:fldCharType="end"/>
+            </w:r>
+          </w:hyperlink>
+        </w:p>
+        <w:p>
+          <w:r>
+            <w:rPr>
+              <w:b/>
+              <w:bCs/>
+            </w:rPr>
+            <w:fldChar w:fldCharType="end"/>
+          </w:r>
+        </w:p>
+      </w:sdtContent>
+    </w:sdt>
+    <w:p>
+      <w:pPr>
+        <w:rPr>
+          <w:rFonts w:asciiTheme="majorHAnsi" w:eastAsiaTheme="majorEastAsia" w:hAnsiTheme="majorHAnsi" w:cstheme="majorBidi"/>
+          <w:b/>
+          <w:bCs/>
+          <w:smallCaps/>
+          <w:color w:val="000000" w:themeColor="text1"/>
+          <w:sz w:val="36"/>
+          <w:szCs w:val="36"/>
+        </w:rPr>
+      </w:pPr>
+      <w:r>
+        <w:br w:type="page"/>
+      </w:r>
+    </w:p>
+    <w:p>
+      <w:pPr>
+        <w:pStyle w:val="Cmsor1"/>
+      </w:pPr>
+      <w:bookmarkStart w:id="0" w:name="_Toc477637246"/>
+      <w:r>
+        <w:lastRenderedPageBreak/>
+        <w:t>Főképernyő</w:t>
+      </w:r>
+      <w:bookmarkEnd w:id="0"/>
+    </w:p>
+    <w:p>
+      <w:r>
+        <w:t>Az alkalmazást elindítva a főképernyőn találjuk magunkat.</w:t>
+      </w:r>
+    </w:p>
+    <w:p>
+      <w:r>
+        <w:pict>
+          <v:shapetype id="_x0000_t75" coordsize="21600,21600" o:spt="75" o:preferrelative="t" path="m@4@5l@4@11@9@11@9@5xe" filled="f" stroked="f">
+            <v:stroke joinstyle="miter"/>
+            <v:formulas>
+              <v:f eqn="if lineDrawn pixelLineWidth 0"/>
+              <v:f eqn="sum @0 1 0"/>
+              <v:f eqn="sum 0 0 @1"/>
+              <v:f eqn="prod @2 1 2"/>
+              <v:f eqn="prod @3 21600 pixelWidth"/>
+              <v:f eqn="prod @3 21600 pixelHeight"/>
+              <v:f eqn="sum @0 0 1"/>
+              <v:f eqn="prod @6 1 2"/>
+              <v:f eqn="prod @7 21600 pixelWidth"/>
+              <v:f eqn="sum @8 21600 0"/>
+              <v:f eqn="prod @7 21600 pixelHeight"/>
+              <v:f eqn="sum @10 21600 0"/>
+            </v:formulas>
+            <v:path o:extrusionok="f" gradientshapeok="t" o:connecttype="rect"/>
+            <o:lock v:ext="edit" aspectratio="t"/>
+          </v:shapetype>
+          <v:shape id="_x0000_i1026" type="#_x0000_t75" style="width:453.75pt;height:354pt">
+            <v:imagedata r:id="rId6" o:title="01_main"/>
+          </v:shape>
+        </w:pict>
+      </w:r>
+    </w:p>
+    <w:p>
+      <w:pPr>
+        <w:pStyle w:val="Cmsor2"/>
+      </w:pPr>
+      <w:r>
+        <w:t>Főképernyő részei</w:t>
+      </w:r>
+    </w:p>
+    <w:p>
+      <w:pPr>
+        <w:pStyle w:val="Cmsor3"/>
+      </w:pPr>
+      <w:r>
+        <w:t>Menüsor</w:t>
+      </w:r>
+    </w:p>
+    <w:p>
+      <w:r>
+        <w:rPr>
+          <w:noProof/>
+          <w:lang w:eastAsia="hu-HU"/>
+        </w:rPr>
+        <w:drawing>
+          <wp:inline distT="0" distB="0" distL="0" distR="0">
+            <wp:extent cx="1371600" cy="209550"/>
+            <wp:effectExtent l="0" t="0" r="0" b="0"/>
+            <wp:docPr id="1" name="Kép 1" descr="C:\Users\balu\AppData\Local\Microsoft\Windows\INetCache\Content.Word\01_main_menu.jpg"/>
+            <wp:cNvGraphicFramePr>
+              <a:graphicFrameLocks xmlns:a="http://schemas.openxmlformats.org/drawingml/2006/main" noChangeAspect="1"/>
+            </wp:cNvGraphicFramePr>
+            <a:graphic xmlns:a="http://schemas.openxmlformats.org/drawingml/2006/main">
+              <a:graphicData uri="http://schemas.openxmlformats.org/drawingml/2006/picture">
+                <pic:pic xmlns:pic="http://schemas.openxmlformats.org/drawingml/2006/picture">
+                  <pic:nvPicPr>
+                    <pic:cNvPr id="0" name="Picture 7" descr="C:\Users\balu\AppData\Local\Microsoft\Windows\INetCache\Content.Word\01_main_menu.jpg"/>
+                    <pic:cNvPicPr>
+                      <a:picLocks noChangeAspect="1" noChangeArrowheads="1"/>
+                    </pic:cNvPicPr>
+                  </pic:nvPicPr>
+                  <pic:blipFill>
+                    <a:blip r:embed="rId7">
+                      <a:extLst>
+                        <a:ext uri="{28A0092B-C50C-407E-A947-70E740481C1C}">
+                          <a14:useLocalDpi xmlns:a14="http://schemas.microsoft.com/office/drawing/2010/main" val="0"/>
+                        </a:ext>
+                      </a:extLst>
+                    </a:blip>
+                    <a:srcRect/>
+                    <a:stretch>
+                      <a:fillRect/>
+                    </a:stretch>
+                  </pic:blipFill>
+                  <pic:spPr bwMode="auto">
+                    <a:xfrm>
+                      <a:off x="0" y="0"/>
+                      <a:ext cx="1371600" cy="209550"/>
+                    </a:xfrm>
+                    <a:prstGeom prst="rect">
+                      <a:avLst/>
+                    </a:prstGeom>
+                    <a:noFill/>
+                    <a:ln>
+                      <a:noFill/>
+                    </a:ln>
+                  </pic:spPr>
+                </pic:pic>
+              </a:graphicData>
+            </a:graphic>
+          </wp:inline>
+        </w:drawing>
+      </w:r>
+    </w:p>
+    <w:p>
+      <w:r>
+        <w:t xml:space="preserve">Innen érjük el az alkalmazás egyéb funkcióit. (Lásd: </w:t>
+      </w:r>
+      <w:hyperlink w:anchor="_Menü" w:history="1">
+        <w:r>
+          <w:rPr>
+            <w:rStyle w:val="Hiperhivatkozs"/>
+          </w:rPr>
+          <w:t>Menü</w:t>
+        </w:r>
+      </w:hyperlink>
+      <w:r>
+        <w:t>)</w:t>
+      </w:r>
+    </w:p>
+    <w:p>
+      <w:pPr>
+        <w:pStyle w:val="Cmsor3"/>
+      </w:pPr>
+      <w:r>
+        <w:t>Lapok</w:t>
+      </w:r>
+    </w:p>
+    <w:p>
+      <w:r>
+        <w:pict>
+          <v:shape id="_x0000_i1027" type="#_x0000_t75" style="width:300pt;height:38.25pt">
+            <v:imagedata r:id="rId8" o:title="01_main_tabs"/>
+          </v:shape>
+        </w:pict>
+      </w:r>
+    </w:p>
+    <w:p>
+      <w:r>
+        <w:t xml:space="preserve">Itt tudunk váltani a Korcsoportok és azon belül a Fiú/Lány és csapat kategóriák között. A Korcsoport lapokon belül a kategória lapok függetlenek a többi </w:t>
+      </w:r>
+      <w:r>
+        <w:t xml:space="preserve">Korcsoport </w:t>
+      </w:r>
+      <w:r>
+        <w:t>lapon lévőtől, és Korcsoportonként megmarad az utoljára kiválasztott kategória (értsd, ha a II. Korcsoporton kiválasztod a Lányt a többi korcsoporton nem a Lány lap lesz kiválasztva, kivéve, ha az adott Korcsoportnál azt korábban kiválasztottad).</w:t>
+      </w:r>
+    </w:p>
+    <w:p>
+      <w:r>
+        <w:br w:type="page"/>
+      </w:r>
+    </w:p>
+    <w:p>
+      <w:pPr>
+        <w:pStyle w:val="Cmsor3"/>
+      </w:pPr>
+      <w:r>
+        <w:lastRenderedPageBreak/>
+        <w:t>Eredmény lista</w:t>
+      </w:r>
+    </w:p>
+    <w:p>
+      <w:pPr>
+        <w:jc w:val="center"/>
+      </w:pPr>
+      <w:r>
+        <w:pict>
+          <v:shape id="_x0000_i1041" type="#_x0000_t75" style="width:355.5pt;height:273.75pt">
+            <v:imagedata r:id="rId9" o:title="01_main_list"/>
+          </v:shape>
+        </w:pict>
+      </w:r>
+    </w:p>
+    <w:p>
+      <w:r>
+        <w:t xml:space="preserve">Itt látható a kiválasztott az adott Korcsoportba és Kategóriába tartozó versenyzők eredménye beérkezési sorrendben. Azok a versenyzők, akik még nem értek be </w:t>
+      </w:r>
+      <w:r>
+        <w:t>0-ás</w:t>
+      </w:r>
+      <w:r>
+        <w:t xml:space="preserve"> helyezést kapnak és hátra sorolódnak</w:t>
+      </w:r>
+      <w:r>
+        <w:t>, ők Iskolánként, név szerint vannak rendezve</w:t>
+      </w:r>
+      <w:r>
+        <w:t>.</w:t>
+      </w:r>
+      <w:r>
+        <w:t xml:space="preserve"> A helyezés nélküli versenyzőket elrejthetjük a beállításokból (lásd: </w:t>
+      </w:r>
+      <w:hyperlink w:anchor="_Általános" w:history="1">
+        <w:r>
+          <w:rPr>
+            <w:rStyle w:val="Hiperhivatkozs"/>
+          </w:rPr>
+          <w:t>Általános beállítások</w:t>
+        </w:r>
+      </w:hyperlink>
+      <w:r>
+        <w:t>).</w:t>
+      </w:r>
+    </w:p>
+    <w:p>
+      <w:pPr>
+        <w:pStyle w:val="Cmsor3"/>
+      </w:pPr>
+      <w:r>
+        <w:t>Csapat eredmények</w:t>
+      </w:r>
+    </w:p>
+    <w:p>
+      <w:pPr>
+        <w:jc w:val="center"/>
+      </w:pPr>
+      <w:r>
+        <w:pict>
+          <v:shape id="_x0000_i1028" type="#_x0000_t75" style="width:368.25pt;height:305.25pt">
+            <v:imagedata r:id="rId10" o:title="02_main_team_list"/>
+          </v:shape>
+        </w:pict>
+      </w:r>
+    </w:p>
+    <w:p>
+      <w:r>
+        <w:lastRenderedPageBreak/>
+        <w:t>A Csapat Kategóriák kiválasztva láthatjuk az adott Korcsoport csapat eredményei. Az eredményeket a rendszer automatikusan kiszámolja a helyezések alapján és összeállítja az egyes iskolák csapatait. Egy iskolából több csapat is lehet, ha elegendő számú versenyző ért célba.</w:t>
+      </w:r>
+    </w:p>
+    <w:p>
+      <w:pPr>
+        <w:pStyle w:val="Cmsor2"/>
+      </w:pPr>
+      <w:bookmarkStart w:id="1" w:name="_Toc477637247"/>
+      <w:bookmarkStart w:id="2" w:name="_Menü"/>
+      <w:bookmarkEnd w:id="2"/>
+      <w:r>
+        <w:t>Menü</w:t>
+      </w:r>
+      <w:bookmarkEnd w:id="1"/>
+    </w:p>
+    <w:p>
+      <w:pPr>
+        <w:pStyle w:val="Cmsor3"/>
+      </w:pPr>
+      <w:r>
+        <w:t>File menü</w:t>
+      </w:r>
+    </w:p>
+    <w:p>
+      <w:r>
+        <w:rPr>
+          <w:noProof/>
+          <w:lang w:eastAsia="hu-HU"/>
+        </w:rPr>
+        <w:drawing>
+          <wp:inline distT="0" distB="0" distL="0" distR="0">
+            <wp:extent cx="1619250" cy="1276350"/>
+            <wp:effectExtent l="0" t="0" r="0" b="0"/>
+            <wp:docPr id="2" name="Kép 2" descr="C:\Users\balu\AppData\Local\Microsoft\Windows\INetCache\Content.Word\04_menu_file_open.jpg"/>
+            <wp:cNvGraphicFramePr>
+              <a:graphicFrameLocks xmlns:a="http://schemas.openxmlformats.org/drawingml/2006/main" noChangeAspect="1"/>
+            </wp:cNvGraphicFramePr>
+            <a:graphic xmlns:a="http://schemas.openxmlformats.org/drawingml/2006/main">
+              <a:graphicData uri="http://schemas.openxmlformats.org/drawingml/2006/picture">
+                <pic:pic xmlns:pic="http://schemas.openxmlformats.org/drawingml/2006/picture">
+                  <pic:nvPicPr>
+                    <pic:cNvPr id="0" name="Picture 16" descr="C:\Users\balu\AppData\Local\Microsoft\Windows\INetCache\Content.Word\04_menu_file_open.jpg"/>
+                    <pic:cNvPicPr>
+                      <a:picLocks noChangeAspect="1" noChangeArrowheads="1"/>
+                    </pic:cNvPicPr>
+                  </pic:nvPicPr>
+                  <pic:blipFill>
+                    <a:blip r:embed="rId11">
+                      <a:extLst>
+                        <a:ext uri="{28A0092B-C50C-407E-A947-70E740481C1C}">
+                          <a14:useLocalDpi xmlns:a14="http://schemas.microsoft.com/office/drawing/2010/main" val="0"/>
+                        </a:ext>
+                      </a:extLst>
+                    </a:blip>
+                    <a:srcRect/>
+                    <a:stretch>
+                      <a:fillRect/>
+                    </a:stretch>
+                  </pic:blipFill>
+                  <pic:spPr bwMode="auto">
+                    <a:xfrm>
+                      <a:off x="0" y="0"/>
+                      <a:ext cx="1619250" cy="1276350"/>
+                    </a:xfrm>
+                    <a:prstGeom prst="rect">
+                      <a:avLst/>
+                    </a:prstGeom>
+                    <a:noFill/>
+                    <a:ln>
+                      <a:noFill/>
+                    </a:ln>
+                  </pic:spPr>
+                </pic:pic>
+              </a:graphicData>
+            </a:graphic>
+          </wp:inline>
+        </w:drawing>
+      </w:r>
+    </w:p>
+    <w:p>
+      <w:pPr>
+        <w:pStyle w:val="Cmsor4"/>
+      </w:pPr>
+      <w:r>
+        <w:t>Nyomtatás</w:t>
+      </w:r>
+    </w:p>
+    <w:p>
+      <w:r>
+        <w:t xml:space="preserve">A menüpontot kiválasztva, vagy a </w:t>
+      </w:r>
+      <w:proofErr w:type="spellStart"/>
+      <w:r>
+        <w:t>Ctrl</w:t>
+      </w:r>
+      <w:proofErr w:type="spellEnd"/>
+      <w:r>
+        <w:t>+P</w:t>
+      </w:r>
+      <w:bookmarkStart w:id="3" w:name="_GoBack"/>
+      <w:bookmarkEnd w:id="3"/>
+      <w:r>
+        <w:t xml:space="preserve"> billentyűkombinációval kinyomtathatjuk az éppen kiválasztott eredménylistát. </w:t>
+      </w:r>
+      <w:r>
+        <w:t xml:space="preserve">A lista úgy fog megjelenni, ahogy épp látjuk. Az eredménylista tetején fejléc jelenik meg, melyet a beállításokban szerkeszthetünk (lásd: </w:t>
+      </w:r>
+      <w:hyperlink w:anchor="_Nyomtatási_fejléc" w:history="1">
+        <w:r>
+          <w:rPr>
+            <w:rStyle w:val="Hiperhivatkozs"/>
+          </w:rPr>
+          <w:t>Nyomtatási fejléc</w:t>
+        </w:r>
+      </w:hyperlink>
+      <w:r>
+        <w:t xml:space="preserve">). Az eredménylista nyomtatásakor érdemes elrejteni a helyezés nélküli versenyzőket </w:t>
+      </w:r>
+      <w:r>
+        <w:t xml:space="preserve">(lásd: </w:t>
+      </w:r>
+      <w:hyperlink w:anchor="_Általános" w:history="1">
+        <w:r>
+          <w:rPr>
+            <w:rStyle w:val="Hiperhivatkozs"/>
+          </w:rPr>
+          <w:t>Általán</w:t>
+        </w:r>
+        <w:r>
+          <w:rPr>
+            <w:rStyle w:val="Hiperhivatkozs"/>
+          </w:rPr>
+          <w:t>o</w:t>
+        </w:r>
+        <w:r>
+          <w:rPr>
+            <w:rStyle w:val="Hiperhivatkozs"/>
+          </w:rPr>
+          <w:t>s beállítások</w:t>
+        </w:r>
+      </w:hyperlink>
+      <w:r>
+        <w:t>).</w:t>
+      </w:r>
+    </w:p>
+    <w:p>
+      <w:pPr>
+        <w:pStyle w:val="Cmsor4"/>
+      </w:pPr>
+      <w:r>
+        <w:t xml:space="preserve">Import </w:t>
+      </w:r>
+    </w:p>
+    <w:p>
+      <w:r>
+        <w:t>Kezdetleges funkció a versenyzők CSV típusú fájlból való beolvasásához.</w:t>
+      </w:r>
+    </w:p>
+    <w:p>
+      <w:pPr>
+        <w:pStyle w:val="Cmsor4"/>
+      </w:pPr>
+      <w:r>
+        <w:t>Export</w:t>
+      </w:r>
+    </w:p>
+    <w:p>
+      <w:r>
+        <w:t xml:space="preserve">Az eredmény listákat Excel fájlba írja, hogy később </w:t>
+      </w:r>
+      <w:proofErr w:type="spellStart"/>
+      <w:r>
+        <w:t>emailben</w:t>
+      </w:r>
+      <w:proofErr w:type="spellEnd"/>
+      <w:r>
+        <w:t xml:space="preserve"> vagy más módon meg lehessen osztani. Az exportálás után érdemes némileg formázni a táblázatokat</w:t>
+      </w:r>
+      <w:r>
+        <w:t>.</w:t>
+      </w:r>
+    </w:p>
+    <w:p>
+      <w:pPr>
+        <w:pStyle w:val="Cmsor4"/>
+      </w:pPr>
+      <w:r>
+        <w:t>Kilépés</w:t>
+      </w:r>
+    </w:p>
+    <w:p>
+      <w:r>
+        <w:t>Bezárja az alkalmazást.</w:t>
+      </w:r>
+    </w:p>
+    <w:p>
+      <w:pPr>
+        <w:pStyle w:val="Cmsor3"/>
+      </w:pPr>
+      <w:r>
+        <w:t>Szerkesztés</w:t>
+      </w:r>
+    </w:p>
+    <w:p>
+      <w:r>
+        <w:pict>
+          <v:shape id="_x0000_i1029" type="#_x0000_t75" style="width:192pt;height:112.5pt">
+            <v:imagedata r:id="rId12" o:title="03_menu_edit_open"/>
+          </v:shape>
+        </w:pict>
+      </w:r>
+    </w:p>
+    <w:p>
+      <w:pPr>
+        <w:pStyle w:val="Cmsor4"/>
+      </w:pPr>
+      <w:r>
+        <w:t>Versenyző hozzáadása</w:t>
+      </w:r>
+    </w:p>
+    <w:p>
+      <w:r>
+        <w:t xml:space="preserve">A menüpontot kiválasztva, vagy a </w:t>
+      </w:r>
+      <w:proofErr w:type="spellStart"/>
+      <w:r>
+        <w:t>Ctrl</w:t>
+      </w:r>
+      <w:proofErr w:type="spellEnd"/>
+      <w:r>
+        <w:t>+</w:t>
+      </w:r>
+      <w:r>
+        <w:t>N</w:t>
+      </w:r>
+      <w:r>
+        <w:t xml:space="preserve"> billentyűkombinációval</w:t>
+      </w:r>
+    </w:p>
     <w:p/>
     <w:p>
-      <w:bookmarkStart w:id="0" w:name="_GoBack"/>
-      <w:bookmarkEnd w:id="0"/>
+      <w:r>
+        <w:lastRenderedPageBreak/>
+        <w:pict>
+          <v:shape id="_x0000_i1030" type="#_x0000_t75" style="width:153pt;height:86.25pt">
+            <v:imagedata r:id="rId13" o:title="05_menu_help_open"/>
+          </v:shape>
+        </w:pict>
+      </w:r>
+    </w:p>
+    <w:p/>
+    <w:p>
+      <w:pPr>
+        <w:pStyle w:val="Cmsor1"/>
+      </w:pPr>
+      <w:bookmarkStart w:id="4" w:name="_Toc477637248"/>
+      <w:r>
+        <w:t>Versenyzők</w:t>
+      </w:r>
+      <w:bookmarkEnd w:id="4"/>
+    </w:p>
+    <w:p/>
+    <w:p>
+      <w:pPr>
+        <w:pStyle w:val="Cmsor2"/>
+      </w:pPr>
+      <w:bookmarkStart w:id="5" w:name="_Toc477637249"/>
+      <w:r>
+        <w:t>Versenyző hozzáadása</w:t>
+      </w:r>
+      <w:bookmarkEnd w:id="5"/>
+    </w:p>
+    <w:p/>
+    <w:p>
+      <w:r>
+        <w:pict>
+          <v:shape id="_x0000_i1031" type="#_x0000_t75" style="width:268.5pt;height:192pt">
+            <v:imagedata r:id="rId14" o:title="06_contestant_new"/>
+          </v:shape>
+        </w:pict>
+      </w:r>
+    </w:p>
+    <w:p/>
+    <w:p/>
+    <w:p/>
+    <w:p>
+      <w:pPr>
+        <w:pStyle w:val="Cmsor2"/>
+      </w:pPr>
+      <w:bookmarkStart w:id="6" w:name="_Toc477637250"/>
+      <w:r>
+        <w:t>Versenyző lista</w:t>
+      </w:r>
+      <w:bookmarkEnd w:id="6"/>
+    </w:p>
+    <w:p/>
+    <w:p>
+      <w:r>
+        <w:lastRenderedPageBreak/>
+        <w:pict>
+          <v:shape id="_x0000_i1032" type="#_x0000_t75" style="width:453pt;height:354pt">
+            <v:imagedata r:id="rId15" o:title="10_contestants"/>
+          </v:shape>
+        </w:pict>
+      </w:r>
+    </w:p>
+    <w:p/>
+    <w:p>
+      <w:pPr>
+        <w:pStyle w:val="Cmsor2"/>
+      </w:pPr>
+      <w:bookmarkStart w:id="7" w:name="_Toc477637251"/>
+      <w:r>
+        <w:t>Versenyző szerkesztése</w:t>
+      </w:r>
+      <w:bookmarkEnd w:id="7"/>
+    </w:p>
+    <w:p/>
+    <w:p>
+      <w:r>
+        <w:pict>
+          <v:shape id="_x0000_i1033" type="#_x0000_t75" style="width:268.5pt;height:192pt">
+            <v:imagedata r:id="rId16" o:title="12_contestant_edit"/>
+          </v:shape>
+        </w:pict>
+      </w:r>
+    </w:p>
+    <w:p/>
+    <w:p>
+      <w:pPr>
+        <w:pStyle w:val="Cmsor1"/>
+      </w:pPr>
+      <w:bookmarkStart w:id="8" w:name="_Toc477637252"/>
+      <w:r>
+        <w:lastRenderedPageBreak/>
+        <w:t>Iskolák</w:t>
+      </w:r>
+      <w:bookmarkEnd w:id="8"/>
+    </w:p>
+    <w:p/>
+    <w:p>
+      <w:pPr>
+        <w:pStyle w:val="Cmsor2"/>
+      </w:pPr>
+      <w:bookmarkStart w:id="9" w:name="_Toc477637253"/>
+      <w:r>
+        <w:t>Iskola lista</w:t>
+      </w:r>
+      <w:bookmarkEnd w:id="9"/>
+    </w:p>
+    <w:p/>
+    <w:p>
+      <w:r>
+        <w:pict>
+          <v:shape id="_x0000_i1034" type="#_x0000_t75" style="width:453pt;height:354pt">
+            <v:imagedata r:id="rId17" o:title="13_schools"/>
+          </v:shape>
+        </w:pict>
+      </w:r>
+    </w:p>
+    <w:p/>
+    <w:p>
+      <w:pPr>
+        <w:pStyle w:val="Cmsor2"/>
+      </w:pPr>
+      <w:bookmarkStart w:id="10" w:name="_Toc477637254"/>
+      <w:r>
+        <w:t>Új iskola hozzáadása</w:t>
+      </w:r>
+      <w:bookmarkEnd w:id="10"/>
+    </w:p>
+    <w:p/>
+    <w:p>
+      <w:r>
+        <w:pict>
+          <v:shape id="_x0000_i1035" type="#_x0000_t75" style="width:328.5pt;height:147pt">
+            <v:imagedata r:id="rId18" o:title="09_school_new"/>
+          </v:shape>
+        </w:pict>
+      </w:r>
+    </w:p>
+    <w:p/>
+    <w:p>
+      <w:pPr>
+        <w:pStyle w:val="Cmsor1"/>
+      </w:pPr>
+      <w:bookmarkStart w:id="11" w:name="_Toc477637255"/>
+      <w:r>
+        <w:t>Beérkeztetés</w:t>
+      </w:r>
+      <w:bookmarkEnd w:id="11"/>
+    </w:p>
+    <w:p/>
+    <w:p>
+      <w:r>
+        <w:pict>
+          <v:shape id="_x0000_i1036" type="#_x0000_t75" style="width:282pt;height:240pt">
+            <v:imagedata r:id="rId19" o:title="14_finishing"/>
+          </v:shape>
+        </w:pict>
+      </w:r>
+    </w:p>
+    <w:p/>
+    <w:p>
+      <w:r>
+        <w:pict>
+          <v:shape id="_x0000_i1037" type="#_x0000_t75" style="width:282pt;height:240pt">
+            <v:imagedata r:id="rId20" o:title="15_finishing_error"/>
+          </v:shape>
+        </w:pict>
+      </w:r>
+    </w:p>
+    <w:p/>
+    <w:p>
+      <w:pPr>
+        <w:pStyle w:val="Cmsor1"/>
+      </w:pPr>
+      <w:bookmarkStart w:id="12" w:name="_Toc477637256"/>
+      <w:r>
+        <w:t>Beállítások</w:t>
+      </w:r>
+      <w:bookmarkEnd w:id="12"/>
+    </w:p>
+    <w:p/>
+    <w:p>
+      <w:pPr>
+        <w:pStyle w:val="Cmsor2"/>
+      </w:pPr>
+      <w:bookmarkStart w:id="13" w:name="_Toc477637257"/>
+      <w:bookmarkStart w:id="14" w:name="_Általános"/>
+      <w:bookmarkStart w:id="15" w:name="_Általános_beállítások"/>
+      <w:bookmarkEnd w:id="14"/>
+      <w:bookmarkEnd w:id="15"/>
+      <w:r>
+        <w:lastRenderedPageBreak/>
+        <w:t>Általános</w:t>
+      </w:r>
+      <w:bookmarkEnd w:id="13"/>
+      <w:r>
+        <w:t xml:space="preserve"> beállítások</w:t>
+      </w:r>
+    </w:p>
+    <w:p/>
+    <w:p>
+      <w:r>
+        <w:pict>
+          <v:shape id="_x0000_i1038" type="#_x0000_t75" style="width:406.5pt;height:380.25pt">
+            <v:imagedata r:id="rId21" o:title="18_settings_basic"/>
+          </v:shape>
+        </w:pict>
+      </w:r>
+    </w:p>
+    <w:p/>
+    <w:p>
+      <w:pPr>
+        <w:pStyle w:val="Cmsor2"/>
+      </w:pPr>
+      <w:bookmarkStart w:id="16" w:name="_Toc477637258"/>
+      <w:r>
+        <w:t>Korosztályok</w:t>
+      </w:r>
+      <w:bookmarkEnd w:id="16"/>
+    </w:p>
+    <w:p/>
+    <w:p>
+      <w:r>
+        <w:lastRenderedPageBreak/>
+        <w:pict>
+          <v:shape id="_x0000_i1039" type="#_x0000_t75" style="width:406.5pt;height:380.25pt">
+            <v:imagedata r:id="rId22" o:title="16_settings_age_groups"/>
+          </v:shape>
+        </w:pict>
+      </w:r>
+    </w:p>
+    <w:p/>
+    <w:p>
+      <w:pPr>
+        <w:pStyle w:val="Cmsor3"/>
+      </w:pPr>
+      <w:bookmarkStart w:id="17" w:name="_Toc477637259"/>
+      <w:r>
+        <w:t>Új korosztály</w:t>
+      </w:r>
+      <w:bookmarkEnd w:id="17"/>
+    </w:p>
+    <w:p/>
+    <w:p>
+      <w:r>
+        <w:pict>
+          <v:shape id="_x0000_i1040" type="#_x0000_t75" style="width:267.75pt;height:168pt">
+            <v:imagedata r:id="rId23" o:title="17_settings_age_groups_new_1"/>
+          </v:shape>
+        </w:pict>
+      </w:r>
+    </w:p>
+    <w:p/>
+    <w:p>
+      <w:pPr>
+        <w:pStyle w:val="Cmsor2"/>
+      </w:pPr>
+      <w:bookmarkStart w:id="18" w:name="_Toc477637260"/>
+      <w:bookmarkStart w:id="19" w:name="_Nyomtatási_fejléc"/>
+      <w:bookmarkEnd w:id="19"/>
+      <w:r>
+        <w:t>Nyomtatási fejléc</w:t>
+      </w:r>
+      <w:bookmarkEnd w:id="18"/>
+    </w:p>
+    <w:p/>
+    <w:p>
+      <w:r>
+        <w:lastRenderedPageBreak/>
+        <w:pict>
+          <v:shape id="_x0000_i1025" type="#_x0000_t75" style="width:406.5pt;height:380.25pt">
+            <v:imagedata r:id="rId24" o:title="19_settings_print_header"/>
+          </v:shape>
+        </w:pict>
+      </w:r>
     </w:p>
     <w:sectPr>
       <w:pgSz w:w="11906" w:h="16838"/>
@@ -38,7 +2130,7 @@
   <w:abstractNum w:abstractNumId="0" w15:restartNumberingAfterBreak="0">
     <w:nsid w:val="1482775B"/>
     <w:multiLevelType w:val="multilevel"/>
-    <w:tmpl w:val="34AAB60C"/>
+    <w:tmpl w:val="F72E3B72"/>
     <w:lvl w:ilvl="0">
       <w:start w:val="1"/>
       <w:numFmt w:val="decimal"/>
@@ -594,7 +2686,6 @@
     <w:next w:val="Norml"/>
     <w:link w:val="Cmsor2Char"/>
     <w:uiPriority w:val="9"/>
-    <w:semiHidden/>
     <w:unhideWhenUsed/>
     <w:qFormat/>
     <w:rsid w:val="00332507"/>
@@ -624,7 +2715,6 @@
     <w:next w:val="Norml"/>
     <w:link w:val="Cmsor3Char"/>
     <w:uiPriority w:val="9"/>
-    <w:semiHidden/>
     <w:unhideWhenUsed/>
     <w:qFormat/>
     <w:rsid w:val="00332507"/>
@@ -651,7 +2741,6 @@
     <w:next w:val="Norml"/>
     <w:link w:val="Cmsor4Char"/>
     <w:uiPriority w:val="9"/>
-    <w:semiHidden/>
     <w:unhideWhenUsed/>
     <w:qFormat/>
     <w:rsid w:val="00332507"/>
@@ -812,7 +2901,6 @@
   <w:style w:type="character" w:default="1" w:styleId="Bekezdsalapbettpusa">
     <w:name w:val="Default Paragraph Font"/>
     <w:uiPriority w:val="1"/>
-    <w:semiHidden/>
     <w:unhideWhenUsed/>
   </w:style>
   <w:style w:type="table" w:default="1" w:styleId="Normltblzat">
@@ -889,7 +2977,6 @@
     <w:basedOn w:val="Bekezdsalapbettpusa"/>
     <w:link w:val="Cmsor2"/>
     <w:uiPriority w:val="9"/>
-    <w:semiHidden/>
     <w:rsid w:val="00332507"/>
     <w:rPr>
       <w:rFonts w:asciiTheme="majorHAnsi" w:eastAsiaTheme="majorEastAsia" w:hAnsiTheme="majorHAnsi" w:cstheme="majorBidi"/>
@@ -906,7 +2993,6 @@
     <w:basedOn w:val="Bekezdsalapbettpusa"/>
     <w:link w:val="Cmsor3"/>
     <w:uiPriority w:val="9"/>
-    <w:semiHidden/>
     <w:rsid w:val="00332507"/>
     <w:rPr>
       <w:rFonts w:asciiTheme="majorHAnsi" w:eastAsiaTheme="majorEastAsia" w:hAnsiTheme="majorHAnsi" w:cstheme="majorBidi"/>
@@ -920,7 +3006,6 @@
     <w:basedOn w:val="Bekezdsalapbettpusa"/>
     <w:link w:val="Cmsor4"/>
     <w:uiPriority w:val="9"/>
-    <w:semiHidden/>
     <w:rsid w:val="00332507"/>
     <w:rPr>
       <w:rFonts w:asciiTheme="majorHAnsi" w:eastAsiaTheme="majorEastAsia" w:hAnsiTheme="majorHAnsi" w:cstheme="majorBidi"/>
@@ -1215,13 +3300,73 @@
     <w:basedOn w:val="Cmsor1"/>
     <w:next w:val="Norml"/>
     <w:uiPriority w:val="39"/>
-    <w:semiHidden/>
     <w:unhideWhenUsed/>
     <w:qFormat/>
     <w:rsid w:val="00332507"/>
     <w:pPr>
       <w:outlineLvl w:val="9"/>
     </w:pPr>
+  </w:style>
+  <w:style w:type="paragraph" w:styleId="TJ1">
+    <w:name w:val="toc 1"/>
+    <w:basedOn w:val="Norml"/>
+    <w:next w:val="Norml"/>
+    <w:autoRedefine/>
+    <w:uiPriority w:val="39"/>
+    <w:unhideWhenUsed/>
+    <w:rsid w:val="00501D20"/>
+    <w:pPr>
+      <w:spacing w:after="100"/>
+    </w:pPr>
+  </w:style>
+  <w:style w:type="paragraph" w:styleId="TJ2">
+    <w:name w:val="toc 2"/>
+    <w:basedOn w:val="Norml"/>
+    <w:next w:val="Norml"/>
+    <w:autoRedefine/>
+    <w:uiPriority w:val="39"/>
+    <w:unhideWhenUsed/>
+    <w:rsid w:val="00501D20"/>
+    <w:pPr>
+      <w:spacing w:after="100"/>
+      <w:ind w:left="220"/>
+    </w:pPr>
+  </w:style>
+  <w:style w:type="paragraph" w:styleId="TJ3">
+    <w:name w:val="toc 3"/>
+    <w:basedOn w:val="Norml"/>
+    <w:next w:val="Norml"/>
+    <w:autoRedefine/>
+    <w:uiPriority w:val="39"/>
+    <w:unhideWhenUsed/>
+    <w:rsid w:val="00501D20"/>
+    <w:pPr>
+      <w:spacing w:after="100"/>
+      <w:ind w:left="440"/>
+    </w:pPr>
+  </w:style>
+  <w:style w:type="character" w:styleId="Hiperhivatkozs">
+    <w:name w:val="Hyperlink"/>
+    <w:basedOn w:val="Bekezdsalapbettpusa"/>
+    <w:uiPriority w:val="99"/>
+    <w:unhideWhenUsed/>
+    <w:rsid w:val="00501D20"/>
+    <w:rPr>
+      <w:color w:val="0563C1" w:themeColor="hyperlink"/>
+      <w:u w:val="single"/>
+    </w:rPr>
+  </w:style>
+  <w:style w:type="character" w:styleId="Mrltotthiperhivatkozs">
+    <w:name w:val="FollowedHyperlink"/>
+    <w:basedOn w:val="Bekezdsalapbettpusa"/>
+    <w:uiPriority w:val="99"/>
+    <w:semiHidden/>
+    <w:unhideWhenUsed/>
+    <w:rsid w:val="00655721"/>
+    <w:rPr>
+      <w:color w:val="954F72" w:themeColor="followedHyperlink"/>
+      <w:u w:val="single"/>
+    </w:rPr>
   </w:style>
 </w:styles>
 </file>
@@ -1485,4 +3630,16 @@
     </a:ext>
   </a:extLst>
 </a:theme>
+</file>
+
+<file path=customXml/item1.xml><?xml version="1.0" encoding="utf-8"?>
+<b:Sources xmlns:b="http://schemas.openxmlformats.org/officeDocument/2006/bibliography" xmlns="http://schemas.openxmlformats.org/officeDocument/2006/bibliography" SelectedStyle="\APASixthEditionOfficeOnline.xsl" StyleName="APA" Version="6"/>
+</file>
+
+<file path=customXml/itemProps1.xml><?xml version="1.0" encoding="utf-8"?>
+<ds:datastoreItem xmlns:ds="http://schemas.openxmlformats.org/officeDocument/2006/customXml" ds:itemID="{E9D19E74-1866-410B-A9D7-7013834E5B33}">
+  <ds:schemaRefs>
+    <ds:schemaRef ds:uri="http://schemas.openxmlformats.org/officeDocument/2006/bibliography"/>
+  </ds:schemaRefs>
+</ds:datastoreItem>
 </file>
</xml_diff>